<commit_message>
1) Versao mobile para a agenda 2) fatoracao das notificacoes para familias 3) sinalizacao padrao para novos recursos na interface via css 4) melhorias no codigo do CDU Emissao de Formulario 5) permitir que o operador confirme a atualizacao do cadastro apos emissao de formulario (que antes era feita de forma automatica) 6) nova funcionalidade no CDU de agenda de atendimentos: inbir (cor cinza) horarios de atendimento ate o dia da semana previsto para abertura da agenda 7) registro de auditoria (historico) de mudancas especificas no cadastro de familia, comecando pela insercao/remocao em programas e mudanca do tecnico de referencia 8) uso de cache de segundo nivel: comecando por abrangencias territoriais 9) correcoes no CDU Cadastro Detalhado de Familias
</commit_message>
<xml_diff>
--- a/src/groovy/org/apoiasuas/TemplateCadastroFamiliar-Membro.docx
+++ b/src/groovy/org/apoiasuas/TemplateCadastroFamiliar-Membro.docx
@@ -1,6 +1,6 @@
 
 <file path=word/document.xml><?xml version="1.0" encoding="utf-8"?>
-<w:document xmlns:wpc="http://schemas.microsoft.com/office/word/2010/wordprocessingCanvas" xmlns:mc="http://schemas.openxmlformats.org/markup-compatibility/2006" xmlns:o="urn:schemas-microsoft-com:office:office" xmlns:r="http://schemas.openxmlformats.org/officeDocument/2006/relationships" xmlns:m="http://schemas.openxmlformats.org/officeDocument/2006/math" xmlns:v="urn:schemas-microsoft-com:vml" xmlns:wp14="http://schemas.microsoft.com/office/word/2010/wordprocessingDrawing" xmlns:wp="http://schemas.openxmlformats.org/drawingml/2006/wordprocessingDrawing" xmlns:w10="urn:schemas-microsoft-com:office:word" xmlns:w="http://schemas.openxmlformats.org/wordprocessingml/2006/main" xmlns:w14="http://schemas.microsoft.com/office/word/2010/wordml" xmlns:wpg="http://schemas.microsoft.com/office/word/2010/wordprocessingGroup" xmlns:wpi="http://schemas.microsoft.com/office/word/2010/wordprocessingInk" xmlns:wne="http://schemas.microsoft.com/office/word/2006/wordml" xmlns:wps="http://schemas.microsoft.com/office/word/2010/wordprocessingShape" mc:Ignorable="w14 wp14">
+<w:document xmlns:ve="http://schemas.openxmlformats.org/markup-compatibility/2006" xmlns:o="urn:schemas-microsoft-com:office:office" xmlns:r="http://schemas.openxmlformats.org/officeDocument/2006/relationships" xmlns:m="http://schemas.openxmlformats.org/officeDocument/2006/math" xmlns:v="urn:schemas-microsoft-com:vml" xmlns:wp="http://schemas.openxmlformats.org/drawingml/2006/wordprocessingDrawing" xmlns:w10="urn:schemas-microsoft-com:office:word" xmlns:w="http://schemas.openxmlformats.org/wordprocessingml/2006/main" xmlns:wne="http://schemas.microsoft.com/office/word/2006/wordml">
   <w:body>
     <w:p>
       <w:pPr>
@@ -14,15 +14,15 @@
     <w:tbl>
       <w:tblPr>
         <w:tblStyle w:val="Tabelacomgrade"/>
-        <w:tblW w:w="0" w:type="auto"/>
-        <w:tblInd w:w="108" w:type="dxa"/>
+        <w:tblW w:w="9923" w:type="dxa"/>
+        <w:tblInd w:w="675" w:type="dxa"/>
         <w:tblLayout w:type="fixed"/>
-        <w:tblLook w:val="04A0" w:firstRow="1" w:lastRow="0" w:firstColumn="1" w:lastColumn="0" w:noHBand="0" w:noVBand="1"/>
+        <w:tblLook w:val="04A0"/>
       </w:tblPr>
       <w:tblGrid>
-        <w:gridCol w:w="5247"/>
-        <w:gridCol w:w="2975"/>
-        <w:gridCol w:w="2273"/>
+        <w:gridCol w:w="4961"/>
+        <w:gridCol w:w="2836"/>
+        <w:gridCol w:w="2126"/>
       </w:tblGrid>
       <w:tr>
         <w:trPr>
@@ -30,7 +30,7 @@
         </w:trPr>
         <w:tc>
           <w:tcPr>
-            <w:tcW w:w="10495" w:type="dxa"/>
+            <w:tcW w:w="9923" w:type="dxa"/>
             <w:gridSpan w:val="3"/>
             <w:tcBorders>
               <w:top w:val="single" w:sz="4" w:space="0" w:color="auto"/>
@@ -49,45 +49,17 @@
                 <w:szCs w:val="28"/>
               </w:rPr>
             </w:pPr>
-            <w:r>
-              <w:rPr>
-                <w:sz w:val="28"/>
-                <w:szCs w:val="28"/>
-              </w:rPr>
-              <w:fldChar w:fldCharType="begin"/>
-            </w:r>
-            <w:r>
-              <w:rPr>
-                <w:sz w:val="28"/>
-                <w:szCs w:val="28"/>
-              </w:rPr>
-              <w:instrText xml:space="preserve"> MERGEFIELD  $equipamento  \* MERGEFORMAT </w:instrText>
-            </w:r>
-            <w:r>
-              <w:rPr>
-                <w:sz w:val="28"/>
-                <w:szCs w:val="28"/>
-              </w:rPr>
-              <w:fldChar w:fldCharType="separate"/>
-            </w:r>
-            <w:r>
-              <w:rPr>
-                <w:b/>
-                <w:noProof/>
-                <w:sz w:val="28"/>
-                <w:szCs w:val="28"/>
-              </w:rPr>
-              <w:t>«$equipamento»</w:t>
-            </w:r>
-            <w:r>
-              <w:rPr>
-                <w:b/>
-                <w:noProof/>
-                <w:sz w:val="28"/>
-                <w:szCs w:val="28"/>
-              </w:rPr>
-              <w:fldChar w:fldCharType="end"/>
-            </w:r>
+            <w:fldSimple w:instr=" MERGEFIELD  $equipamento  \* MERGEFORMAT ">
+              <w:r>
+                <w:rPr>
+                  <w:b/>
+                  <w:noProof/>
+                  <w:sz w:val="28"/>
+                  <w:szCs w:val="28"/>
+                </w:rPr>
+                <w:t>«$equipamento»</w:t>
+              </w:r>
+            </w:fldSimple>
           </w:p>
           <w:p>
             <w:pPr>
@@ -150,7 +122,7 @@
         </w:trPr>
         <w:tc>
           <w:tcPr>
-            <w:tcW w:w="8222" w:type="dxa"/>
+            <w:tcW w:w="7797" w:type="dxa"/>
             <w:gridSpan w:val="2"/>
             <w:tcBorders>
               <w:top w:val="single" w:sz="4" w:space="0" w:color="auto"/>
@@ -179,32 +151,19 @@
             <w:pPr>
               <w:pStyle w:val="conteudo-campo"/>
             </w:pPr>
-            <w:r>
-              <w:fldChar w:fldCharType="begin"/>
-            </w:r>
-            <w:r>
-              <w:instrText xml:space="preserve"> MERGEFIELD  $!nomeCompleto  \* MERGEFORMAT </w:instrText>
-            </w:r>
-            <w:r>
-              <w:fldChar w:fldCharType="separate"/>
-            </w:r>
-            <w:r>
-              <w:rPr>
-                <w:noProof/>
-              </w:rPr>
-              <w:t>«$!nomeCompleto»</w:t>
-            </w:r>
-            <w:r>
-              <w:rPr>
-                <w:noProof/>
-              </w:rPr>
-              <w:fldChar w:fldCharType="end"/>
-            </w:r>
-          </w:p>
-        </w:tc>
-        <w:tc>
-          <w:tcPr>
-            <w:tcW w:w="2273" w:type="dxa"/>
+            <w:fldSimple w:instr=" MERGEFIELD  $!nomeCompleto  \* MERGEFORMAT ">
+              <w:r>
+                <w:rPr>
+                  <w:noProof/>
+                </w:rPr>
+                <w:t>«$!nomeCompleto»</w:t>
+              </w:r>
+            </w:fldSimple>
+          </w:p>
+        </w:tc>
+        <w:tc>
+          <w:tcPr>
+            <w:tcW w:w="2126" w:type="dxa"/>
           </w:tcPr>
           <w:p>
             <w:pPr>
@@ -233,27 +192,14 @@
             <w:pPr>
               <w:pStyle w:val="conteudo-campo"/>
             </w:pPr>
-            <w:r>
-              <w:fldChar w:fldCharType="begin"/>
-            </w:r>
-            <w:r>
-              <w:instrText xml:space="preserve"> MERGEFIELD  $!codigoLegado  \* MERGEFORMAT </w:instrText>
-            </w:r>
-            <w:r>
-              <w:fldChar w:fldCharType="separate"/>
-            </w:r>
-            <w:r>
-              <w:rPr>
-                <w:noProof/>
-              </w:rPr>
-              <w:t>«$!codigoLegado»</w:t>
-            </w:r>
-            <w:r>
-              <w:rPr>
-                <w:noProof/>
-              </w:rPr>
-              <w:fldChar w:fldCharType="end"/>
-            </w:r>
+            <w:fldSimple w:instr=" MERGEFIELD  $!codigoLegado  \* MERGEFORMAT ">
+              <w:r>
+                <w:rPr>
+                  <w:noProof/>
+                </w:rPr>
+                <w:t>«$!codigoLegado»</w:t>
+              </w:r>
+            </w:fldSimple>
           </w:p>
         </w:tc>
       </w:tr>
@@ -263,7 +209,7 @@
         </w:trPr>
         <w:tc>
           <w:tcPr>
-            <w:tcW w:w="5247" w:type="dxa"/>
+            <w:tcW w:w="4961" w:type="dxa"/>
             <w:tcBorders>
               <w:top w:val="single" w:sz="4" w:space="0" w:color="auto"/>
               <w:left w:val="single" w:sz="4" w:space="0" w:color="auto"/>
@@ -282,32 +228,19 @@
             <w:pPr>
               <w:pStyle w:val="conteudo-campo"/>
             </w:pPr>
-            <w:r>
-              <w:fldChar w:fldCharType="begin"/>
-            </w:r>
-            <w:r>
-              <w:instrText xml:space="preserve"> MERGEFIELD  $!parentescoReferencia  \* MERGEFORMAT </w:instrText>
-            </w:r>
-            <w:r>
-              <w:fldChar w:fldCharType="separate"/>
-            </w:r>
-            <w:r>
-              <w:rPr>
-                <w:noProof/>
-              </w:rPr>
-              <w:t>«$!parentescoReferencia»</w:t>
-            </w:r>
-            <w:r>
-              <w:rPr>
-                <w:noProof/>
-              </w:rPr>
-              <w:fldChar w:fldCharType="end"/>
-            </w:r>
-          </w:p>
-        </w:tc>
-        <w:tc>
-          <w:tcPr>
-            <w:tcW w:w="5248" w:type="dxa"/>
+            <w:fldSimple w:instr=" MERGEFIELD  $!parentescoReferencia  \* MERGEFORMAT ">
+              <w:r>
+                <w:rPr>
+                  <w:noProof/>
+                </w:rPr>
+                <w:t>«$!parentescoReferencia»</w:t>
+              </w:r>
+            </w:fldSimple>
+          </w:p>
+        </w:tc>
+        <w:tc>
+          <w:tcPr>
+            <w:tcW w:w="4962" w:type="dxa"/>
             <w:gridSpan w:val="2"/>
             <w:tcBorders>
               <w:top w:val="single" w:sz="4" w:space="0" w:color="auto"/>
@@ -333,27 +266,14 @@
             <w:pPr>
               <w:pStyle w:val="conteudo-campo"/>
             </w:pPr>
-            <w:r>
-              <w:fldChar w:fldCharType="begin"/>
-            </w:r>
-            <w:r>
-              <w:instrText xml:space="preserve"> MERGEFIELD  $!dataNascimento  \* MERGEFORMAT </w:instrText>
-            </w:r>
-            <w:r>
-              <w:fldChar w:fldCharType="separate"/>
-            </w:r>
-            <w:r>
-              <w:rPr>
-                <w:noProof/>
-              </w:rPr>
-              <w:t>«$!dataNascimento»</w:t>
-            </w:r>
-            <w:r>
-              <w:rPr>
-                <w:noProof/>
-              </w:rPr>
-              <w:fldChar w:fldCharType="end"/>
-            </w:r>
+            <w:fldSimple w:instr=" MERGEFIELD  $!dataNascimento  \* MERGEFORMAT ">
+              <w:r>
+                <w:rPr>
+                  <w:noProof/>
+                </w:rPr>
+                <w:t>«$!dataNascimento»</w:t>
+              </w:r>
+            </w:fldSimple>
           </w:p>
         </w:tc>
       </w:tr>
@@ -363,7 +283,7 @@
         </w:trPr>
         <w:tc>
           <w:tcPr>
-            <w:tcW w:w="10495" w:type="dxa"/>
+            <w:tcW w:w="9923" w:type="dxa"/>
             <w:gridSpan w:val="3"/>
             <w:tcBorders>
               <w:top w:val="single" w:sz="4" w:space="0" w:color="auto"/>
@@ -383,27 +303,14 @@
             <w:pPr>
               <w:pStyle w:val="conteudo-campo"/>
             </w:pPr>
-            <w:r>
-              <w:fldChar w:fldCharType="begin"/>
-            </w:r>
-            <w:r>
-              <w:instrText xml:space="preserve"> MERGEFIELD  $!filiacao  \* MERGEFORMAT </w:instrText>
-            </w:r>
-            <w:r>
-              <w:fldChar w:fldCharType="separate"/>
-            </w:r>
-            <w:r>
-              <w:rPr>
-                <w:noProof/>
-              </w:rPr>
-              <w:t>«$!filiacao»</w:t>
-            </w:r>
-            <w:r>
-              <w:rPr>
-                <w:noProof/>
-              </w:rPr>
-              <w:fldChar w:fldCharType="end"/>
-            </w:r>
+            <w:fldSimple w:instr=" MERGEFIELD  $!filiacao  \* MERGEFORMAT ">
+              <w:r>
+                <w:rPr>
+                  <w:noProof/>
+                </w:rPr>
+                <w:t>«$!filiacao»</w:t>
+              </w:r>
+            </w:fldSimple>
           </w:p>
         </w:tc>
       </w:tr>
@@ -413,7 +320,7 @@
         </w:trPr>
         <w:tc>
           <w:tcPr>
-            <w:tcW w:w="5247" w:type="dxa"/>
+            <w:tcW w:w="4961" w:type="dxa"/>
             <w:tcBorders>
               <w:top w:val="single" w:sz="4" w:space="0" w:color="auto"/>
               <w:left w:val="single" w:sz="4" w:space="0" w:color="auto"/>
@@ -435,32 +342,19 @@
             <w:pPr>
               <w:pStyle w:val="conteudo-campo"/>
             </w:pPr>
-            <w:r>
-              <w:fldChar w:fldCharType="begin"/>
-            </w:r>
-            <w:r>
-              <w:instrText xml:space="preserve"> MERGEFIELD  $!nomeSocial  \* MERGEFORMAT </w:instrText>
-            </w:r>
-            <w:r>
-              <w:fldChar w:fldCharType="separate"/>
-            </w:r>
-            <w:r>
-              <w:rPr>
-                <w:noProof/>
-              </w:rPr>
-              <w:t>«$!nomeSocial»</w:t>
-            </w:r>
-            <w:r>
-              <w:rPr>
-                <w:noProof/>
-              </w:rPr>
-              <w:fldChar w:fldCharType="end"/>
-            </w:r>
-          </w:p>
-        </w:tc>
-        <w:tc>
-          <w:tcPr>
-            <w:tcW w:w="5248" w:type="dxa"/>
+            <w:fldSimple w:instr=" MERGEFIELD  $!nomeSocial  \* MERGEFORMAT ">
+              <w:r>
+                <w:rPr>
+                  <w:noProof/>
+                </w:rPr>
+                <w:t>«$!nomeSocial»</w:t>
+              </w:r>
+            </w:fldSimple>
+          </w:p>
+        </w:tc>
+        <w:tc>
+          <w:tcPr>
+            <w:tcW w:w="4962" w:type="dxa"/>
             <w:gridSpan w:val="2"/>
             <w:tcBorders>
               <w:top w:val="single" w:sz="4" w:space="0" w:color="auto"/>
@@ -480,27 +374,14 @@
             <w:pPr>
               <w:pStyle w:val="conteudo-campo"/>
             </w:pPr>
-            <w:r>
-              <w:fldChar w:fldCharType="begin"/>
-            </w:r>
-            <w:r>
-              <w:instrText xml:space="preserve"> MERGEFIELD  $!responsavelLegal  \* MERGEFORMAT </w:instrText>
-            </w:r>
-            <w:r>
-              <w:fldChar w:fldCharType="separate"/>
-            </w:r>
-            <w:r>
-              <w:rPr>
-                <w:noProof/>
-              </w:rPr>
-              <w:t>«$!responsavelLegal»</w:t>
-            </w:r>
-            <w:r>
-              <w:rPr>
-                <w:noProof/>
-              </w:rPr>
-              <w:fldChar w:fldCharType="end"/>
-            </w:r>
+            <w:fldSimple w:instr=" MERGEFIELD  $!responsavelLegal  \* MERGEFORMAT ">
+              <w:r>
+                <w:rPr>
+                  <w:noProof/>
+                </w:rPr>
+                <w:t>«$!responsavelLegal»</w:t>
+              </w:r>
+            </w:fldSimple>
           </w:p>
         </w:tc>
       </w:tr>
@@ -517,14 +398,14 @@
     <w:tbl>
       <w:tblPr>
         <w:tblStyle w:val="Tabelacomgrade"/>
-        <w:tblW w:w="0" w:type="auto"/>
-        <w:tblInd w:w="108" w:type="dxa"/>
+        <w:tblW w:w="9923" w:type="dxa"/>
+        <w:tblInd w:w="675" w:type="dxa"/>
         <w:tblLayout w:type="fixed"/>
-        <w:tblLook w:val="04A0" w:firstRow="1" w:lastRow="0" w:firstColumn="1" w:lastColumn="0" w:noHBand="0" w:noVBand="1"/>
+        <w:tblLook w:val="04A0"/>
       </w:tblPr>
       <w:tblGrid>
-        <w:gridCol w:w="5245"/>
-        <w:gridCol w:w="5245"/>
+        <w:gridCol w:w="4961"/>
+        <w:gridCol w:w="4962"/>
       </w:tblGrid>
       <w:tr>
         <w:trPr>
@@ -533,7 +414,7 @@
         </w:trPr>
         <w:tc>
           <w:tcPr>
-            <w:tcW w:w="10490" w:type="dxa"/>
+            <w:tcW w:w="9923" w:type="dxa"/>
             <w:gridSpan w:val="2"/>
             <w:shd w:val="clear" w:color="auto" w:fill="BFBFBF" w:themeFill="background1" w:themeFillShade="BF"/>
             <w:vAlign w:val="center"/>
@@ -565,56 +446,38 @@
         </w:trPr>
         <w:tc>
           <w:tcPr>
-            <w:tcW w:w="5245" w:type="dxa"/>
-          </w:tcPr>
-          <w:p>
-            <w:pPr>
-              <w:pStyle w:val="label-campo"/>
-              <w:keepNext/>
-            </w:pPr>
-            <w:r>
-              <w:t xml:space="preserve">NIS, PIS ou </w:t>
-            </w:r>
-            <w:proofErr w:type="gramStart"/>
-            <w:r>
-              <w:t>PASEP</w:t>
-            </w:r>
-            <w:proofErr w:type="gramEnd"/>
-          </w:p>
-          <w:p>
-            <w:pPr>
-              <w:pStyle w:val="conteudo-campo"/>
-              <w:keepNext/>
-              <w:rPr>
-                <w:b w:val="0"/>
-              </w:rPr>
-            </w:pPr>
-            <w:r>
-              <w:fldChar w:fldCharType="begin"/>
-            </w:r>
-            <w:r>
-              <w:instrText xml:space="preserve"> MERGEFIELD  $!nis  \* MERGEFORMAT </w:instrText>
-            </w:r>
-            <w:r>
-              <w:fldChar w:fldCharType="separate"/>
-            </w:r>
-            <w:r>
-              <w:rPr>
-                <w:noProof/>
-              </w:rPr>
-              <w:t>«$!nis»</w:t>
-            </w:r>
-            <w:r>
-              <w:rPr>
-                <w:noProof/>
-              </w:rPr>
-              <w:fldChar w:fldCharType="end"/>
-            </w:r>
-          </w:p>
-        </w:tc>
-        <w:tc>
-          <w:tcPr>
-            <w:tcW w:w="5245" w:type="dxa"/>
+            <w:tcW w:w="4961" w:type="dxa"/>
+          </w:tcPr>
+          <w:p>
+            <w:pPr>
+              <w:pStyle w:val="label-campo"/>
+              <w:keepNext/>
+            </w:pPr>
+            <w:r>
+              <w:t>NIS, PIS ou PASEP</w:t>
+            </w:r>
+          </w:p>
+          <w:p>
+            <w:pPr>
+              <w:pStyle w:val="conteudo-campo"/>
+              <w:keepNext/>
+              <w:rPr>
+                <w:b w:val="0"/>
+              </w:rPr>
+            </w:pPr>
+            <w:fldSimple w:instr=" MERGEFIELD  $!nis  \* MERGEFORMAT ">
+              <w:r>
+                <w:rPr>
+                  <w:noProof/>
+                </w:rPr>
+                <w:t>«$!nis»</w:t>
+              </w:r>
+            </w:fldSimple>
+          </w:p>
+        </w:tc>
+        <w:tc>
+          <w:tcPr>
+            <w:tcW w:w="4962" w:type="dxa"/>
           </w:tcPr>
           <w:p>
             <w:pPr>
@@ -629,27 +492,14 @@
             <w:pPr>
               <w:pStyle w:val="conteudo-campo"/>
             </w:pPr>
-            <w:r>
-              <w:fldChar w:fldCharType="begin"/>
-            </w:r>
-            <w:r>
-              <w:instrText xml:space="preserve"> MERGEFIELD  $!cpf  \* MERGEFORMAT </w:instrText>
-            </w:r>
-            <w:r>
-              <w:fldChar w:fldCharType="separate"/>
-            </w:r>
-            <w:r>
-              <w:rPr>
-                <w:noProof/>
-              </w:rPr>
-              <w:t>«$!cpf»</w:t>
-            </w:r>
-            <w:r>
-              <w:rPr>
-                <w:noProof/>
-              </w:rPr>
-              <w:fldChar w:fldCharType="end"/>
-            </w:r>
+            <w:fldSimple w:instr=" MERGEFIELD  $!cpf  \* MERGEFORMAT ">
+              <w:r>
+                <w:rPr>
+                  <w:noProof/>
+                </w:rPr>
+                <w:t>«$!cpf»</w:t>
+              </w:r>
+            </w:fldSimple>
           </w:p>
         </w:tc>
       </w:tr>
@@ -660,7 +510,7 @@
         </w:trPr>
         <w:tc>
           <w:tcPr>
-            <w:tcW w:w="5245" w:type="dxa"/>
+            <w:tcW w:w="4961" w:type="dxa"/>
           </w:tcPr>
           <w:p>
             <w:pPr>
@@ -679,32 +529,19 @@
                 <w:b w:val="0"/>
               </w:rPr>
             </w:pPr>
-            <w:r>
-              <w:fldChar w:fldCharType="begin"/>
-            </w:r>
-            <w:r>
-              <w:instrText xml:space="preserve"> MERGEFIELD  $!identidade  \* MERGEFORMAT </w:instrText>
-            </w:r>
-            <w:r>
-              <w:fldChar w:fldCharType="separate"/>
-            </w:r>
-            <w:r>
-              <w:rPr>
-                <w:noProof/>
-              </w:rPr>
-              <w:t>«$!identidade»</w:t>
-            </w:r>
-            <w:r>
-              <w:rPr>
-                <w:noProof/>
-              </w:rPr>
-              <w:fldChar w:fldCharType="end"/>
-            </w:r>
-          </w:p>
-        </w:tc>
-        <w:tc>
-          <w:tcPr>
-            <w:tcW w:w="5245" w:type="dxa"/>
+            <w:fldSimple w:instr=" MERGEFIELD  $!identidade  \* MERGEFORMAT ">
+              <w:r>
+                <w:rPr>
+                  <w:noProof/>
+                </w:rPr>
+                <w:t>«$!identidade»</w:t>
+              </w:r>
+            </w:fldSimple>
+          </w:p>
+        </w:tc>
+        <w:tc>
+          <w:tcPr>
+            <w:tcW w:w="4962" w:type="dxa"/>
           </w:tcPr>
           <w:p>
             <w:pPr>
@@ -725,27 +562,14 @@
             <w:pPr>
               <w:pStyle w:val="conteudo-campo"/>
             </w:pPr>
-            <w:r>
-              <w:fldChar w:fldCharType="begin"/>
-            </w:r>
-            <w:r>
-              <w:instrText xml:space="preserve"> MERGEFIELD  $!tituloEleitor  \* MERGEFORMAT </w:instrText>
-            </w:r>
-            <w:r>
-              <w:fldChar w:fldCharType="separate"/>
-            </w:r>
-            <w:r>
-              <w:rPr>
-                <w:noProof/>
-              </w:rPr>
-              <w:t>«$!tituloEleitor»</w:t>
-            </w:r>
-            <w:r>
-              <w:rPr>
-                <w:noProof/>
-              </w:rPr>
-              <w:fldChar w:fldCharType="end"/>
-            </w:r>
+            <w:fldSimple w:instr=" MERGEFIELD  $!tituloEleitor  \* MERGEFORMAT ">
+              <w:r>
+                <w:rPr>
+                  <w:noProof/>
+                </w:rPr>
+                <w:t>«$!tituloEleitor»</w:t>
+              </w:r>
+            </w:fldSimple>
           </w:p>
         </w:tc>
       </w:tr>
@@ -756,7 +580,7 @@
         </w:trPr>
         <w:tc>
           <w:tcPr>
-            <w:tcW w:w="10490" w:type="dxa"/>
+            <w:tcW w:w="9923" w:type="dxa"/>
             <w:gridSpan w:val="2"/>
           </w:tcPr>
           <w:p>
@@ -776,27 +600,14 @@
                 <w:b w:val="0"/>
               </w:rPr>
             </w:pPr>
-            <w:r>
-              <w:fldChar w:fldCharType="begin"/>
-            </w:r>
-            <w:r>
-              <w:instrText xml:space="preserve"> MERGEFIELD  $!certidao  \* MERGEFORMAT </w:instrText>
-            </w:r>
-            <w:r>
-              <w:fldChar w:fldCharType="separate"/>
-            </w:r>
-            <w:r>
-              <w:rPr>
-                <w:noProof/>
-              </w:rPr>
-              <w:t>«$!certidao»</w:t>
-            </w:r>
-            <w:r>
-              <w:rPr>
-                <w:noProof/>
-              </w:rPr>
-              <w:fldChar w:fldCharType="end"/>
-            </w:r>
+            <w:fldSimple w:instr=" MERGEFIELD  $!certidao  \* MERGEFORMAT ">
+              <w:r>
+                <w:rPr>
+                  <w:noProof/>
+                </w:rPr>
+                <w:t>«$!certidao»</w:t>
+              </w:r>
+            </w:fldSimple>
           </w:p>
         </w:tc>
       </w:tr>
@@ -813,15 +624,15 @@
     <w:tbl>
       <w:tblPr>
         <w:tblStyle w:val="Tabelacomgrade"/>
-        <w:tblW w:w="0" w:type="auto"/>
-        <w:tblInd w:w="108" w:type="dxa"/>
+        <w:tblW w:w="9923" w:type="dxa"/>
+        <w:tblInd w:w="675" w:type="dxa"/>
         <w:tblLayout w:type="fixed"/>
-        <w:tblLook w:val="04A0" w:firstRow="1" w:lastRow="0" w:firstColumn="1" w:lastColumn="0" w:noHBand="0" w:noVBand="1"/>
+        <w:tblLook w:val="04A0"/>
       </w:tblPr>
       <w:tblGrid>
-        <w:gridCol w:w="5245"/>
-        <w:gridCol w:w="1740"/>
-        <w:gridCol w:w="3505"/>
+        <w:gridCol w:w="4962"/>
+        <w:gridCol w:w="2126"/>
+        <w:gridCol w:w="2835"/>
       </w:tblGrid>
       <w:tr>
         <w:trPr>
@@ -830,7 +641,7 @@
         </w:trPr>
         <w:tc>
           <w:tcPr>
-            <w:tcW w:w="10490" w:type="dxa"/>
+            <w:tcW w:w="9923" w:type="dxa"/>
             <w:gridSpan w:val="3"/>
             <w:shd w:val="clear" w:color="auto" w:fill="BFBFBF" w:themeFill="background1" w:themeFillShade="BF"/>
             <w:vAlign w:val="center"/>
@@ -862,7 +673,7 @@
         </w:trPr>
         <w:tc>
           <w:tcPr>
-            <w:tcW w:w="5245" w:type="dxa"/>
+            <w:tcW w:w="4962" w:type="dxa"/>
           </w:tcPr>
           <w:p>
             <w:pPr>
@@ -893,32 +704,19 @@
                 <w:b w:val="0"/>
               </w:rPr>
             </w:pPr>
-            <w:r>
-              <w:fldChar w:fldCharType="begin"/>
-            </w:r>
-            <w:r>
-              <w:instrText xml:space="preserve"> MERGEFIELD  $!situacaoTrabalho  \* MERGEFORMAT </w:instrText>
-            </w:r>
-            <w:r>
-              <w:fldChar w:fldCharType="separate"/>
-            </w:r>
-            <w:r>
-              <w:rPr>
-                <w:noProof/>
-              </w:rPr>
-              <w:t>«$!situacaoTrabalho»</w:t>
-            </w:r>
-            <w:r>
-              <w:rPr>
-                <w:noProof/>
-              </w:rPr>
-              <w:fldChar w:fldCharType="end"/>
-            </w:r>
-          </w:p>
-        </w:tc>
-        <w:tc>
-          <w:tcPr>
-            <w:tcW w:w="1740" w:type="dxa"/>
+            <w:fldSimple w:instr=" MERGEFIELD  $!situacaoTrabalho  \* MERGEFORMAT ">
+              <w:r>
+                <w:rPr>
+                  <w:noProof/>
+                </w:rPr>
+                <w:t>«$!situacaoTrabalho»</w:t>
+              </w:r>
+            </w:fldSimple>
+          </w:p>
+        </w:tc>
+        <w:tc>
+          <w:tcPr>
+            <w:tcW w:w="2126" w:type="dxa"/>
           </w:tcPr>
           <w:p>
             <w:pPr>
@@ -937,32 +735,19 @@
                 <w:b w:val="0"/>
               </w:rPr>
             </w:pPr>
-            <w:r>
-              <w:fldChar w:fldCharType="begin"/>
-            </w:r>
-            <w:r>
-              <w:instrText xml:space="preserve"> MERGEFIELD  $!rendaMensal  \* MERGEFORMAT </w:instrText>
-            </w:r>
-            <w:r>
-              <w:fldChar w:fldCharType="separate"/>
-            </w:r>
-            <w:r>
-              <w:rPr>
-                <w:noProof/>
-              </w:rPr>
-              <w:t>«$!rendaMensal»</w:t>
-            </w:r>
-            <w:r>
-              <w:rPr>
-                <w:noProof/>
-              </w:rPr>
-              <w:fldChar w:fldCharType="end"/>
-            </w:r>
-          </w:p>
-        </w:tc>
-        <w:tc>
-          <w:tcPr>
-            <w:tcW w:w="3505" w:type="dxa"/>
+            <w:fldSimple w:instr=" MERGEFIELD  $!rendaMensal  \* MERGEFORMAT ">
+              <w:r>
+                <w:rPr>
+                  <w:noProof/>
+                </w:rPr>
+                <w:t>«$!rendaMensal»</w:t>
+              </w:r>
+            </w:fldSimple>
+          </w:p>
+        </w:tc>
+        <w:tc>
+          <w:tcPr>
+            <w:tcW w:w="2835" w:type="dxa"/>
           </w:tcPr>
           <w:p>
             <w:pPr>
@@ -1001,16 +786,16 @@
     <w:tbl>
       <w:tblPr>
         <w:tblStyle w:val="Tabelacomgrade"/>
-        <w:tblW w:w="0" w:type="auto"/>
-        <w:tblInd w:w="108" w:type="dxa"/>
+        <w:tblW w:w="9923" w:type="dxa"/>
+        <w:tblInd w:w="675" w:type="dxa"/>
         <w:tblLayout w:type="fixed"/>
-        <w:tblLook w:val="04A0" w:firstRow="1" w:lastRow="0" w:firstColumn="1" w:lastColumn="0" w:noHBand="0" w:noVBand="1"/>
+        <w:tblLook w:val="04A0"/>
       </w:tblPr>
       <w:tblGrid>
-        <w:gridCol w:w="2622"/>
-        <w:gridCol w:w="874"/>
-        <w:gridCol w:w="3497"/>
-        <w:gridCol w:w="3497"/>
+        <w:gridCol w:w="2611"/>
+        <w:gridCol w:w="11"/>
+        <w:gridCol w:w="4466"/>
+        <w:gridCol w:w="2835"/>
       </w:tblGrid>
       <w:tr>
         <w:trPr>
@@ -1019,7 +804,7 @@
         </w:trPr>
         <w:tc>
           <w:tcPr>
-            <w:tcW w:w="10490" w:type="dxa"/>
+            <w:tcW w:w="9923" w:type="dxa"/>
             <w:gridSpan w:val="4"/>
             <w:shd w:val="clear" w:color="auto" w:fill="BFBFBF" w:themeFill="background1" w:themeFillShade="BF"/>
             <w:vAlign w:val="center"/>
@@ -1051,7 +836,38 @@
         </w:trPr>
         <w:tc>
           <w:tcPr>
-            <w:tcW w:w="3496" w:type="dxa"/>
+            <w:tcW w:w="2611" w:type="dxa"/>
+          </w:tcPr>
+          <w:p>
+            <w:pPr>
+              <w:pStyle w:val="label-campo"/>
+              <w:keepNext/>
+            </w:pPr>
+            <w:r>
+              <w:t>Analfabeto</w:t>
+            </w:r>
+          </w:p>
+          <w:p>
+            <w:pPr>
+              <w:pStyle w:val="conteudo-campo"/>
+              <w:keepNext/>
+              <w:rPr>
+                <w:b w:val="0"/>
+              </w:rPr>
+            </w:pPr>
+            <w:fldSimple w:instr=" MERGEFIELD  $!analfabeto  \* MERGEFORMAT ">
+              <w:r>
+                <w:rPr>
+                  <w:noProof/>
+                </w:rPr>
+                <w:t>«$!analfabeto»</w:t>
+              </w:r>
+            </w:fldSimple>
+          </w:p>
+        </w:tc>
+        <w:tc>
+          <w:tcPr>
+            <w:tcW w:w="4477" w:type="dxa"/>
             <w:gridSpan w:val="2"/>
           </w:tcPr>
           <w:p>
@@ -1060,50 +876,6 @@
               <w:keepNext/>
             </w:pPr>
             <w:r>
-              <w:t>Analfabeto</w:t>
-            </w:r>
-          </w:p>
-          <w:p>
-            <w:pPr>
-              <w:pStyle w:val="conteudo-campo"/>
-              <w:keepNext/>
-              <w:rPr>
-                <w:b w:val="0"/>
-              </w:rPr>
-            </w:pPr>
-            <w:r>
-              <w:fldChar w:fldCharType="begin"/>
-            </w:r>
-            <w:r>
-              <w:instrText xml:space="preserve"> MERGEFIELD  $!analfabeto  \* MERGEFORMAT </w:instrText>
-            </w:r>
-            <w:r>
-              <w:fldChar w:fldCharType="separate"/>
-            </w:r>
-            <w:r>
-              <w:rPr>
-                <w:noProof/>
-              </w:rPr>
-              <w:t>«$!analfabeto»</w:t>
-            </w:r>
-            <w:r>
-              <w:rPr>
-                <w:noProof/>
-              </w:rPr>
-              <w:fldChar w:fldCharType="end"/>
-            </w:r>
-          </w:p>
-        </w:tc>
-        <w:tc>
-          <w:tcPr>
-            <w:tcW w:w="3497" w:type="dxa"/>
-          </w:tcPr>
-          <w:p>
-            <w:pPr>
-              <w:pStyle w:val="label-campo"/>
-              <w:keepNext/>
-            </w:pPr>
-            <w:r>
               <w:t>Escolaridade</w:t>
             </w:r>
           </w:p>
@@ -1115,32 +887,19 @@
                 <w:b w:val="0"/>
               </w:rPr>
             </w:pPr>
-            <w:r>
-              <w:fldChar w:fldCharType="begin"/>
-            </w:r>
-            <w:r>
-              <w:instrText xml:space="preserve"> MERGEFIELD  $!escolaridade  \* MERGEFORMAT </w:instrText>
-            </w:r>
-            <w:r>
-              <w:fldChar w:fldCharType="separate"/>
-            </w:r>
-            <w:r>
-              <w:rPr>
-                <w:noProof/>
-              </w:rPr>
-              <w:t>«$!escolaridade»</w:t>
-            </w:r>
-            <w:r>
-              <w:rPr>
-                <w:noProof/>
-              </w:rPr>
-              <w:fldChar w:fldCharType="end"/>
-            </w:r>
-          </w:p>
-        </w:tc>
-        <w:tc>
-          <w:tcPr>
-            <w:tcW w:w="3497" w:type="dxa"/>
+            <w:fldSimple w:instr=" MERGEFIELD  $!escolaridade  \* MERGEFORMAT ">
+              <w:r>
+                <w:rPr>
+                  <w:noProof/>
+                </w:rPr>
+                <w:t>«$!escolaridade»</w:t>
+              </w:r>
+            </w:fldSimple>
+          </w:p>
+        </w:tc>
+        <w:tc>
+          <w:tcPr>
+            <w:tcW w:w="2835" w:type="dxa"/>
           </w:tcPr>
           <w:p>
             <w:pPr>
@@ -1159,27 +918,14 @@
                 <w:b w:val="0"/>
               </w:rPr>
             </w:pPr>
-            <w:r>
-              <w:fldChar w:fldCharType="begin"/>
-            </w:r>
-            <w:r>
-              <w:instrText xml:space="preserve"> MERGEFIELD  $!anoEscolar  \* MERGEFORMAT </w:instrText>
-            </w:r>
-            <w:r>
-              <w:fldChar w:fldCharType="separate"/>
-            </w:r>
-            <w:r>
-              <w:rPr>
-                <w:noProof/>
-              </w:rPr>
-              <w:t>«$!anoEscolar»</w:t>
-            </w:r>
-            <w:r>
-              <w:rPr>
-                <w:noProof/>
-              </w:rPr>
-              <w:fldChar w:fldCharType="end"/>
-            </w:r>
+            <w:fldSimple w:instr=" MERGEFIELD  $!anoEscolar  \* MERGEFORMAT ">
+              <w:r>
+                <w:rPr>
+                  <w:noProof/>
+                </w:rPr>
+                <w:t>«$!anoEscolar»</w:t>
+              </w:r>
+            </w:fldSimple>
           </w:p>
         </w:tc>
       </w:tr>
@@ -1191,6 +937,7 @@
         <w:tc>
           <w:tcPr>
             <w:tcW w:w="2622" w:type="dxa"/>
+            <w:gridSpan w:val="2"/>
           </w:tcPr>
           <w:p>
             <w:pPr>
@@ -1209,33 +956,20 @@
                 <w:b w:val="0"/>
               </w:rPr>
             </w:pPr>
-            <w:r>
-              <w:fldChar w:fldCharType="begin"/>
-            </w:r>
-            <w:r>
-              <w:instrText xml:space="preserve"> MERGEFIELD  $!estudando  \* MERGEFORMAT </w:instrText>
-            </w:r>
-            <w:r>
-              <w:fldChar w:fldCharType="separate"/>
-            </w:r>
-            <w:r>
-              <w:rPr>
-                <w:noProof/>
-              </w:rPr>
-              <w:t>«$!estudando»</w:t>
-            </w:r>
-            <w:r>
-              <w:rPr>
-                <w:noProof/>
-              </w:rPr>
-              <w:fldChar w:fldCharType="end"/>
-            </w:r>
-          </w:p>
-        </w:tc>
-        <w:tc>
-          <w:tcPr>
-            <w:tcW w:w="7868" w:type="dxa"/>
-            <w:gridSpan w:val="3"/>
+            <w:fldSimple w:instr=" MERGEFIELD  $!estudando  \* MERGEFORMAT ">
+              <w:r>
+                <w:rPr>
+                  <w:noProof/>
+                </w:rPr>
+                <w:t>«$!estudando»</w:t>
+              </w:r>
+            </w:fldSimple>
+          </w:p>
+        </w:tc>
+        <w:tc>
+          <w:tcPr>
+            <w:tcW w:w="7301" w:type="dxa"/>
+            <w:gridSpan w:val="2"/>
           </w:tcPr>
           <w:p>
             <w:pPr>
@@ -1254,27 +988,14 @@
                 <w:b w:val="0"/>
               </w:rPr>
             </w:pPr>
-            <w:r>
-              <w:fldChar w:fldCharType="begin"/>
-            </w:r>
-            <w:r>
-              <w:instrText xml:space="preserve"> MERGEFIELD  $!escola  \* MERGEFORMAT </w:instrText>
-            </w:r>
-            <w:r>
-              <w:fldChar w:fldCharType="separate"/>
-            </w:r>
-            <w:r>
-              <w:rPr>
-                <w:noProof/>
-              </w:rPr>
-              <w:t>«$!escola»</w:t>
-            </w:r>
-            <w:r>
-              <w:rPr>
-                <w:noProof/>
-              </w:rPr>
-              <w:fldChar w:fldCharType="end"/>
-            </w:r>
+            <w:fldSimple w:instr=" MERGEFIELD  $!escola  \* MERGEFORMAT ">
+              <w:r>
+                <w:rPr>
+                  <w:noProof/>
+                </w:rPr>
+                <w:t>«$!escola»</w:t>
+              </w:r>
+            </w:fldSimple>
           </w:p>
         </w:tc>
       </w:tr>
@@ -1291,15 +1012,15 @@
     <w:tbl>
       <w:tblPr>
         <w:tblStyle w:val="Tabelacomgrade"/>
-        <w:tblW w:w="0" w:type="auto"/>
-        <w:tblInd w:w="108" w:type="dxa"/>
+        <w:tblW w:w="9923" w:type="dxa"/>
+        <w:tblInd w:w="675" w:type="dxa"/>
         <w:tblLayout w:type="fixed"/>
-        <w:tblLook w:val="04A0" w:firstRow="1" w:lastRow="0" w:firstColumn="1" w:lastColumn="0" w:noHBand="0" w:noVBand="1"/>
+        <w:tblLook w:val="04A0"/>
       </w:tblPr>
       <w:tblGrid>
-        <w:gridCol w:w="2622"/>
-        <w:gridCol w:w="2624"/>
-        <w:gridCol w:w="5246"/>
+        <w:gridCol w:w="2481"/>
+        <w:gridCol w:w="2481"/>
+        <w:gridCol w:w="4961"/>
       </w:tblGrid>
       <w:tr>
         <w:trPr>
@@ -1308,7 +1029,7 @@
         </w:trPr>
         <w:tc>
           <w:tcPr>
-            <w:tcW w:w="10492" w:type="dxa"/>
+            <w:tcW w:w="9923" w:type="dxa"/>
             <w:gridSpan w:val="3"/>
             <w:shd w:val="clear" w:color="auto" w:fill="BFBFBF" w:themeFill="background1" w:themeFillShade="BF"/>
             <w:vAlign w:val="center"/>
@@ -1340,7 +1061,7 @@
         </w:trPr>
         <w:tc>
           <w:tcPr>
-            <w:tcW w:w="2622" w:type="dxa"/>
+            <w:tcW w:w="2481" w:type="dxa"/>
           </w:tcPr>
           <w:p>
             <w:pPr>
@@ -1359,32 +1080,19 @@
                 <w:b w:val="0"/>
               </w:rPr>
             </w:pPr>
-            <w:r>
-              <w:fldChar w:fldCharType="begin"/>
-            </w:r>
-            <w:r>
-              <w:instrText xml:space="preserve"> MERGEFIELD  $!abusoDrogas  \* MERGEFORMAT </w:instrText>
-            </w:r>
-            <w:r>
-              <w:fldChar w:fldCharType="separate"/>
-            </w:r>
-            <w:r>
-              <w:rPr>
-                <w:noProof/>
-              </w:rPr>
-              <w:t>«$!abusoDrogas»</w:t>
-            </w:r>
-            <w:r>
-              <w:rPr>
-                <w:noProof/>
-              </w:rPr>
-              <w:fldChar w:fldCharType="end"/>
-            </w:r>
-          </w:p>
-        </w:tc>
-        <w:tc>
-          <w:tcPr>
-            <w:tcW w:w="2624" w:type="dxa"/>
+            <w:fldSimple w:instr=" MERGEFIELD  $!abusoDrogas  \* MERGEFORMAT ">
+              <w:r>
+                <w:rPr>
+                  <w:noProof/>
+                </w:rPr>
+                <w:t>«$!abusoDrogas»</w:t>
+              </w:r>
+            </w:fldSimple>
+          </w:p>
+        </w:tc>
+        <w:tc>
+          <w:tcPr>
+            <w:tcW w:w="2481" w:type="dxa"/>
           </w:tcPr>
           <w:p>
             <w:pPr>
@@ -1403,32 +1111,19 @@
                 <w:b w:val="0"/>
               </w:rPr>
             </w:pPr>
-            <w:r>
-              <w:fldChar w:fldCharType="begin"/>
-            </w:r>
-            <w:r>
-              <w:instrText xml:space="preserve"> MERGEFIELD  $!transtornoMental  \* MERGEFORMAT </w:instrText>
-            </w:r>
-            <w:r>
-              <w:fldChar w:fldCharType="separate"/>
-            </w:r>
-            <w:r>
-              <w:rPr>
-                <w:noProof/>
-              </w:rPr>
-              <w:t>«$!transtornoMental»</w:t>
-            </w:r>
-            <w:r>
-              <w:rPr>
-                <w:noProof/>
-              </w:rPr>
-              <w:fldChar w:fldCharType="end"/>
-            </w:r>
-          </w:p>
-        </w:tc>
-        <w:tc>
-          <w:tcPr>
-            <w:tcW w:w="5246" w:type="dxa"/>
+            <w:fldSimple w:instr=" MERGEFIELD  $!transtornoMental  \* MERGEFORMAT ">
+              <w:r>
+                <w:rPr>
+                  <w:noProof/>
+                </w:rPr>
+                <w:t>«$!transtornoMental»</w:t>
+              </w:r>
+            </w:fldSimple>
+          </w:p>
+        </w:tc>
+        <w:tc>
+          <w:tcPr>
+            <w:tcW w:w="4961" w:type="dxa"/>
           </w:tcPr>
           <w:p>
             <w:pPr>
@@ -1465,7 +1160,7 @@
         </w:trPr>
         <w:tc>
           <w:tcPr>
-            <w:tcW w:w="2622" w:type="dxa"/>
+            <w:tcW w:w="2481" w:type="dxa"/>
           </w:tcPr>
           <w:p>
             <w:pPr>
@@ -1496,7 +1191,7 @@
         </w:tc>
         <w:tc>
           <w:tcPr>
-            <w:tcW w:w="2624" w:type="dxa"/>
+            <w:tcW w:w="2481" w:type="dxa"/>
           </w:tcPr>
           <w:p>
             <w:pPr>
@@ -1527,28 +1222,15 @@
         </w:tc>
         <w:tc>
           <w:tcPr>
-            <w:tcW w:w="5246" w:type="dxa"/>
-          </w:tcPr>
-          <w:p>
-            <w:pPr>
-              <w:pStyle w:val="label-campo"/>
-              <w:keepNext/>
-            </w:pPr>
-            <w:proofErr w:type="gramStart"/>
-            <w:r>
-              <w:t>Cuidador(</w:t>
-            </w:r>
-            <w:proofErr w:type="gramEnd"/>
-            <w:r>
-              <w:t>es) principal(</w:t>
-            </w:r>
-            <w:proofErr w:type="spellStart"/>
-            <w:r>
-              <w:t>is</w:t>
-            </w:r>
-            <w:proofErr w:type="spellEnd"/>
-            <w:r>
-              <w:t>)</w:t>
+            <w:tcW w:w="4961" w:type="dxa"/>
+          </w:tcPr>
+          <w:p>
+            <w:pPr>
+              <w:pStyle w:val="label-campo"/>
+              <w:keepNext/>
+            </w:pPr>
+            <w:r>
+              <w:t>Cuidador(es) principal(is)</w:t>
             </w:r>
           </w:p>
           <w:p>
@@ -1574,7 +1256,7 @@
         </w:trPr>
         <w:tc>
           <w:tcPr>
-            <w:tcW w:w="5246" w:type="dxa"/>
+            <w:tcW w:w="4962" w:type="dxa"/>
             <w:gridSpan w:val="2"/>
           </w:tcPr>
           <w:p>
@@ -1606,7 +1288,7 @@
         </w:tc>
         <w:tc>
           <w:tcPr>
-            <w:tcW w:w="5246" w:type="dxa"/>
+            <w:tcW w:w="4961" w:type="dxa"/>
           </w:tcPr>
           <w:p>
             <w:pPr>
@@ -1631,27 +1313,14 @@
             <w:pPr>
               <w:pStyle w:val="conteudo-campo"/>
             </w:pPr>
-            <w:r>
-              <w:fldChar w:fldCharType="begin"/>
-            </w:r>
-            <w:r>
-              <w:instrText xml:space="preserve"> MERGEFIELD  $!acessoRedeDeficiencia  \* MERGEFORMAT </w:instrText>
-            </w:r>
-            <w:r>
-              <w:fldChar w:fldCharType="separate"/>
-            </w:r>
-            <w:r>
-              <w:rPr>
-                <w:noProof/>
-              </w:rPr>
-              <w:t>«$!acessoRedeDeficiencia»</w:t>
-            </w:r>
-            <w:r>
-              <w:rPr>
-                <w:noProof/>
-              </w:rPr>
-              <w:fldChar w:fldCharType="end"/>
-            </w:r>
+            <w:fldSimple w:instr=" MERGEFIELD  $!acessoRedeDeficiencia  \* MERGEFORMAT ">
+              <w:r>
+                <w:rPr>
+                  <w:noProof/>
+                </w:rPr>
+                <w:t>«$!acessoRedeDeficiencia»</w:t>
+              </w:r>
+            </w:fldSimple>
           </w:p>
         </w:tc>
       </w:tr>
@@ -1668,15 +1337,15 @@
     <w:tbl>
       <w:tblPr>
         <w:tblStyle w:val="Tabelacomgrade"/>
-        <w:tblW w:w="0" w:type="auto"/>
-        <w:tblInd w:w="108" w:type="dxa"/>
+        <w:tblW w:w="9923" w:type="dxa"/>
+        <w:tblInd w:w="675" w:type="dxa"/>
         <w:tblLayout w:type="fixed"/>
-        <w:tblLook w:val="04A0" w:firstRow="1" w:lastRow="0" w:firstColumn="1" w:lastColumn="0" w:noHBand="0" w:noVBand="1"/>
+        <w:tblLook w:val="04A0"/>
       </w:tblPr>
       <w:tblGrid>
-        <w:gridCol w:w="2622"/>
-        <w:gridCol w:w="2624"/>
-        <w:gridCol w:w="5245"/>
+        <w:gridCol w:w="2481"/>
+        <w:gridCol w:w="2481"/>
+        <w:gridCol w:w="4961"/>
       </w:tblGrid>
       <w:tr>
         <w:trPr>
@@ -1685,7 +1354,7 @@
         </w:trPr>
         <w:tc>
           <w:tcPr>
-            <w:tcW w:w="10491" w:type="dxa"/>
+            <w:tcW w:w="9923" w:type="dxa"/>
             <w:gridSpan w:val="3"/>
             <w:shd w:val="clear" w:color="auto" w:fill="BFBFBF" w:themeFill="background1" w:themeFillShade="BF"/>
             <w:vAlign w:val="center"/>
@@ -1717,7 +1386,7 @@
         </w:trPr>
         <w:tc>
           <w:tcPr>
-            <w:tcW w:w="2622" w:type="dxa"/>
+            <w:tcW w:w="2481" w:type="dxa"/>
           </w:tcPr>
           <w:p>
             <w:pPr>
@@ -1748,7 +1417,7 @@
         </w:tc>
         <w:tc>
           <w:tcPr>
-            <w:tcW w:w="2624" w:type="dxa"/>
+            <w:tcW w:w="2481" w:type="dxa"/>
           </w:tcPr>
           <w:p>
             <w:pPr>
@@ -1779,7 +1448,7 @@
         </w:tc>
         <w:tc>
           <w:tcPr>
-            <w:tcW w:w="5245" w:type="dxa"/>
+            <w:tcW w:w="4961" w:type="dxa"/>
           </w:tcPr>
           <w:p>
             <w:pPr>
@@ -1816,7 +1485,7 @@
         </w:trPr>
         <w:tc>
           <w:tcPr>
-            <w:tcW w:w="5246" w:type="dxa"/>
+            <w:tcW w:w="4962" w:type="dxa"/>
             <w:gridSpan w:val="2"/>
           </w:tcPr>
           <w:p>
@@ -1860,7 +1529,7 @@
         </w:tc>
         <w:tc>
           <w:tcPr>
-            <w:tcW w:w="5245" w:type="dxa"/>
+            <w:tcW w:w="4961" w:type="dxa"/>
           </w:tcPr>
           <w:p>
             <w:pPr>
@@ -1871,13 +1540,8 @@
               <w:t xml:space="preserve">Cumprindo / </w:t>
             </w:r>
             <w:r>
-              <w:t xml:space="preserve">Histórico de medida </w:t>
-            </w:r>
-            <w:proofErr w:type="spellStart"/>
-            <w:r>
-              <w:t>sócio-educativa</w:t>
-            </w:r>
-            <w:proofErr w:type="spellEnd"/>
+              <w:t>Histórico de medida sócio-educativa</w:t>
+            </w:r>
           </w:p>
           <w:p>
             <w:pPr>
@@ -1905,7 +1569,7 @@
         </w:trPr>
         <w:tc>
           <w:tcPr>
-            <w:tcW w:w="2622" w:type="dxa"/>
+            <w:tcW w:w="2481" w:type="dxa"/>
           </w:tcPr>
           <w:p>
             <w:pPr>
@@ -1932,7 +1596,7 @@
         </w:tc>
         <w:tc>
           <w:tcPr>
-            <w:tcW w:w="2624" w:type="dxa"/>
+            <w:tcW w:w="2481" w:type="dxa"/>
           </w:tcPr>
           <w:p>
             <w:pPr>
@@ -1959,7 +1623,7 @@
         </w:tc>
         <w:tc>
           <w:tcPr>
-            <w:tcW w:w="5245" w:type="dxa"/>
+            <w:tcW w:w="4961" w:type="dxa"/>
           </w:tcPr>
           <w:p>
             <w:pPr>
@@ -1974,27 +1638,14 @@
             <w:pPr>
               <w:pStyle w:val="conteudo-campo"/>
             </w:pPr>
-            <w:r>
-              <w:fldChar w:fldCharType="begin"/>
-            </w:r>
-            <w:r>
-              <w:instrText xml:space="preserve"> MERGEFIELD  $!ondeDorme  \* MERGEFORMAT </w:instrText>
-            </w:r>
-            <w:r>
-              <w:fldChar w:fldCharType="separate"/>
-            </w:r>
-            <w:r>
-              <w:rPr>
-                <w:noProof/>
-              </w:rPr>
-              <w:t>«$!ondeDorme»</w:t>
-            </w:r>
-            <w:r>
-              <w:rPr>
-                <w:noProof/>
-              </w:rPr>
-              <w:fldChar w:fldCharType="end"/>
-            </w:r>
+            <w:fldSimple w:instr=" MERGEFIELD  $!ondeDorme  \* MERGEFORMAT ">
+              <w:r>
+                <w:rPr>
+                  <w:noProof/>
+                </w:rPr>
+                <w:t>«$!ondeDorme»</w:t>
+              </w:r>
+            </w:fldSimple>
           </w:p>
         </w:tc>
       </w:tr>
@@ -2005,7 +1656,7 @@
         </w:trPr>
         <w:tc>
           <w:tcPr>
-            <w:tcW w:w="5246" w:type="dxa"/>
+            <w:tcW w:w="4962" w:type="dxa"/>
             <w:gridSpan w:val="2"/>
           </w:tcPr>
           <w:p>
@@ -2033,7 +1684,7 @@
         </w:tc>
         <w:tc>
           <w:tcPr>
-            <w:tcW w:w="5245" w:type="dxa"/>
+            <w:tcW w:w="4961" w:type="dxa"/>
           </w:tcPr>
           <w:p>
             <w:pPr>
@@ -2052,27 +1703,14 @@
                 <w:b w:val="0"/>
               </w:rPr>
             </w:pPr>
-            <w:r>
-              <w:fldChar w:fldCharType="begin"/>
-            </w:r>
-            <w:r>
-              <w:instrText xml:space="preserve"> MERGEFIELD  $!contatoFamiliar  \* MERGEFORMAT </w:instrText>
-            </w:r>
-            <w:r>
-              <w:fldChar w:fldCharType="separate"/>
-            </w:r>
-            <w:r>
-              <w:rPr>
-                <w:noProof/>
-              </w:rPr>
-              <w:t>«$!contatoFamiliar»</w:t>
-            </w:r>
-            <w:r>
-              <w:rPr>
-                <w:noProof/>
-              </w:rPr>
-              <w:fldChar w:fldCharType="end"/>
-            </w:r>
+            <w:fldSimple w:instr=" MERGEFIELD  $!contatoFamiliar  \* MERGEFORMAT ">
+              <w:r>
+                <w:rPr>
+                  <w:noProof/>
+                </w:rPr>
+                <w:t>«$!contatoFamiliar»</w:t>
+              </w:r>
+            </w:fldSimple>
           </w:p>
         </w:tc>
       </w:tr>
@@ -2089,14 +1727,14 @@
     <w:tbl>
       <w:tblPr>
         <w:tblStyle w:val="Tabelacomgrade"/>
-        <w:tblW w:w="0" w:type="auto"/>
-        <w:tblInd w:w="108" w:type="dxa"/>
+        <w:tblW w:w="9923" w:type="dxa"/>
+        <w:tblInd w:w="675" w:type="dxa"/>
         <w:tblLayout w:type="fixed"/>
-        <w:tblLook w:val="04A0" w:firstRow="1" w:lastRow="0" w:firstColumn="1" w:lastColumn="0" w:noHBand="0" w:noVBand="1"/>
+        <w:tblLook w:val="04A0"/>
       </w:tblPr>
       <w:tblGrid>
-        <w:gridCol w:w="2628"/>
-        <w:gridCol w:w="7862"/>
+        <w:gridCol w:w="2485"/>
+        <w:gridCol w:w="7438"/>
       </w:tblGrid>
       <w:tr>
         <w:trPr>
@@ -2105,7 +1743,7 @@
         </w:trPr>
         <w:tc>
           <w:tcPr>
-            <w:tcW w:w="10490" w:type="dxa"/>
+            <w:tcW w:w="9923" w:type="dxa"/>
             <w:gridSpan w:val="2"/>
             <w:shd w:val="clear" w:color="auto" w:fill="BFBFBF" w:themeFill="background1" w:themeFillShade="BF"/>
             <w:vAlign w:val="center"/>
@@ -2137,7 +1775,7 @@
         </w:trPr>
         <w:tc>
           <w:tcPr>
-            <w:tcW w:w="2628" w:type="dxa"/>
+            <w:tcW w:w="2485" w:type="dxa"/>
           </w:tcPr>
           <w:p>
             <w:pPr>
@@ -2168,7 +1806,7 @@
         </w:tc>
         <w:tc>
           <w:tcPr>
-            <w:tcW w:w="7862" w:type="dxa"/>
+            <w:tcW w:w="7438" w:type="dxa"/>
           </w:tcPr>
           <w:p>
             <w:pPr>
@@ -2187,27 +1825,14 @@
                 <w:b w:val="0"/>
               </w:rPr>
             </w:pPr>
-            <w:r>
-              <w:fldChar w:fldCharType="begin"/>
-            </w:r>
-            <w:r>
-              <w:instrText xml:space="preserve"> MERGEFIELD  $!detalhesViolacao  \* MERGEFORMAT </w:instrText>
-            </w:r>
-            <w:r>
-              <w:fldChar w:fldCharType="separate"/>
-            </w:r>
-            <w:r>
-              <w:rPr>
-                <w:noProof/>
-              </w:rPr>
-              <w:t>«$!detalhesViolacao»</w:t>
-            </w:r>
-            <w:r>
-              <w:rPr>
-                <w:noProof/>
-              </w:rPr>
-              <w:fldChar w:fldCharType="end"/>
-            </w:r>
+            <w:fldSimple w:instr=" MERGEFIELD  $!detalhesViolacao  \* MERGEFORMAT ">
+              <w:r>
+                <w:rPr>
+                  <w:noProof/>
+                </w:rPr>
+                <w:t>«$!detalhesViolacao»</w:t>
+              </w:r>
+            </w:fldSimple>
           </w:p>
         </w:tc>
       </w:tr>
@@ -2224,16 +1849,16 @@
     <w:tbl>
       <w:tblPr>
         <w:tblStyle w:val="Tabelacomgrade"/>
-        <w:tblW w:w="0" w:type="auto"/>
-        <w:tblInd w:w="108" w:type="dxa"/>
+        <w:tblW w:w="9923" w:type="dxa"/>
+        <w:tblInd w:w="675" w:type="dxa"/>
         <w:tblLayout w:type="fixed"/>
-        <w:tblLook w:val="04A0" w:firstRow="1" w:lastRow="0" w:firstColumn="1" w:lastColumn="0" w:noHBand="0" w:noVBand="1"/>
+        <w:tblLook w:val="04A0"/>
       </w:tblPr>
       <w:tblGrid>
-        <w:gridCol w:w="2622"/>
-        <w:gridCol w:w="2623"/>
-        <w:gridCol w:w="2622"/>
-        <w:gridCol w:w="2623"/>
+        <w:gridCol w:w="2481"/>
+        <w:gridCol w:w="2481"/>
+        <w:gridCol w:w="2480"/>
+        <w:gridCol w:w="2481"/>
       </w:tblGrid>
       <w:tr>
         <w:trPr>
@@ -2242,7 +1867,7 @@
         </w:trPr>
         <w:tc>
           <w:tcPr>
-            <w:tcW w:w="10490" w:type="dxa"/>
+            <w:tcW w:w="9923" w:type="dxa"/>
             <w:gridSpan w:val="4"/>
             <w:shd w:val="clear" w:color="auto" w:fill="BFBFBF" w:themeFill="background1" w:themeFillShade="BF"/>
             <w:vAlign w:val="center"/>
@@ -2274,7 +1899,7 @@
         </w:trPr>
         <w:tc>
           <w:tcPr>
-            <w:tcW w:w="2622" w:type="dxa"/>
+            <w:tcW w:w="2481" w:type="dxa"/>
           </w:tcPr>
           <w:p>
             <w:pPr>
@@ -2305,7 +1930,7 @@
         </w:tc>
         <w:tc>
           <w:tcPr>
-            <w:tcW w:w="2623" w:type="dxa"/>
+            <w:tcW w:w="2481" w:type="dxa"/>
           </w:tcPr>
           <w:p>
             <w:pPr>
@@ -2336,7 +1961,7 @@
         </w:tc>
         <w:tc>
           <w:tcPr>
-            <w:tcW w:w="5245" w:type="dxa"/>
+            <w:tcW w:w="4961" w:type="dxa"/>
             <w:gridSpan w:val="2"/>
           </w:tcPr>
           <w:p>
@@ -2344,11 +1969,9 @@
               <w:pStyle w:val="label-campo"/>
               <w:keepNext/>
             </w:pPr>
-            <w:proofErr w:type="spellStart"/>
             <w:r>
               <w:t>Email</w:t>
             </w:r>
-            <w:proofErr w:type="spellEnd"/>
           </w:p>
           <w:p>
             <w:pPr>
@@ -2376,7 +1999,7 @@
         </w:trPr>
         <w:tc>
           <w:tcPr>
-            <w:tcW w:w="2622" w:type="dxa"/>
+            <w:tcW w:w="2481" w:type="dxa"/>
           </w:tcPr>
           <w:p>
             <w:pPr>
@@ -2407,7 +2030,7 @@
         </w:tc>
         <w:tc>
           <w:tcPr>
-            <w:tcW w:w="2623" w:type="dxa"/>
+            <w:tcW w:w="2481" w:type="dxa"/>
           </w:tcPr>
           <w:p>
             <w:pPr>
@@ -2445,7 +2068,7 @@
         </w:tc>
         <w:tc>
           <w:tcPr>
-            <w:tcW w:w="2622" w:type="dxa"/>
+            <w:tcW w:w="2480" w:type="dxa"/>
           </w:tcPr>
           <w:p>
             <w:pPr>
@@ -2476,7 +2099,7 @@
         </w:tc>
         <w:tc>
           <w:tcPr>
-            <w:tcW w:w="2623" w:type="dxa"/>
+            <w:tcW w:w="2481" w:type="dxa"/>
           </w:tcPr>
           <w:p>
             <w:pPr>
@@ -2515,11 +2138,11 @@
       <w:tr>
         <w:trPr>
           <w:cantSplit/>
-          <w:trHeight w:val="454"/>
+          <w:trHeight w:val="695"/>
         </w:trPr>
         <w:tc>
           <w:tcPr>
-            <w:tcW w:w="10490" w:type="dxa"/>
+            <w:tcW w:w="9923" w:type="dxa"/>
             <w:gridSpan w:val="4"/>
           </w:tcPr>
           <w:p>
@@ -2571,8 +2194,8 @@
 </file>
 
 <file path=word/endnotes.xml><?xml version="1.0" encoding="utf-8"?>
-<w:endnotes xmlns:wpc="http://schemas.microsoft.com/office/word/2010/wordprocessingCanvas" xmlns:mc="http://schemas.openxmlformats.org/markup-compatibility/2006" xmlns:o="urn:schemas-microsoft-com:office:office" xmlns:r="http://schemas.openxmlformats.org/officeDocument/2006/relationships" xmlns:m="http://schemas.openxmlformats.org/officeDocument/2006/math" xmlns:v="urn:schemas-microsoft-com:vml" xmlns:wp14="http://schemas.microsoft.com/office/word/2010/wordprocessingDrawing" xmlns:wp="http://schemas.openxmlformats.org/drawingml/2006/wordprocessingDrawing" xmlns:w10="urn:schemas-microsoft-com:office:word" xmlns:w="http://schemas.openxmlformats.org/wordprocessingml/2006/main" xmlns:w14="http://schemas.microsoft.com/office/word/2010/wordml" xmlns:wpg="http://schemas.microsoft.com/office/word/2010/wordprocessingGroup" xmlns:wpi="http://schemas.microsoft.com/office/word/2010/wordprocessingInk" xmlns:wne="http://schemas.microsoft.com/office/word/2006/wordml" xmlns:wps="http://schemas.microsoft.com/office/word/2010/wordprocessingShape" mc:Ignorable="w14 wp14">
-  <w:endnote w:type="separator" w:id="-1">
+<w:endnotes xmlns:ve="http://schemas.openxmlformats.org/markup-compatibility/2006" xmlns:o="urn:schemas-microsoft-com:office:office" xmlns:r="http://schemas.openxmlformats.org/officeDocument/2006/relationships" xmlns:m="http://schemas.openxmlformats.org/officeDocument/2006/math" xmlns:v="urn:schemas-microsoft-com:vml" xmlns:wp="http://schemas.openxmlformats.org/drawingml/2006/wordprocessingDrawing" xmlns:w10="urn:schemas-microsoft-com:office:word" xmlns:w="http://schemas.openxmlformats.org/wordprocessingml/2006/main" xmlns:wne="http://schemas.microsoft.com/office/word/2006/wordml">
+  <w:endnote w:type="separator" w:id="0">
     <w:p>
       <w:pPr>
         <w:spacing w:after="0" w:line="240" w:lineRule="auto"/>
@@ -2582,7 +2205,7 @@
       </w:r>
     </w:p>
   </w:endnote>
-  <w:endnote w:type="continuationSeparator" w:id="0">
+  <w:endnote w:type="continuationSeparator" w:id="1">
     <w:p>
       <w:pPr>
         <w:spacing w:after="0" w:line="240" w:lineRule="auto"/>
@@ -2596,8 +2219,8 @@
 </file>
 
 <file path=word/footnotes.xml><?xml version="1.0" encoding="utf-8"?>
-<w:footnotes xmlns:wpc="http://schemas.microsoft.com/office/word/2010/wordprocessingCanvas" xmlns:mc="http://schemas.openxmlformats.org/markup-compatibility/2006" xmlns:o="urn:schemas-microsoft-com:office:office" xmlns:r="http://schemas.openxmlformats.org/officeDocument/2006/relationships" xmlns:m="http://schemas.openxmlformats.org/officeDocument/2006/math" xmlns:v="urn:schemas-microsoft-com:vml" xmlns:wp14="http://schemas.microsoft.com/office/word/2010/wordprocessingDrawing" xmlns:wp="http://schemas.openxmlformats.org/drawingml/2006/wordprocessingDrawing" xmlns:w10="urn:schemas-microsoft-com:office:word" xmlns:w="http://schemas.openxmlformats.org/wordprocessingml/2006/main" xmlns:w14="http://schemas.microsoft.com/office/word/2010/wordml" xmlns:wpg="http://schemas.microsoft.com/office/word/2010/wordprocessingGroup" xmlns:wpi="http://schemas.microsoft.com/office/word/2010/wordprocessingInk" xmlns:wne="http://schemas.microsoft.com/office/word/2006/wordml" xmlns:wps="http://schemas.microsoft.com/office/word/2010/wordprocessingShape" mc:Ignorable="w14 wp14">
-  <w:footnote w:type="separator" w:id="-1">
+<w:footnotes xmlns:ve="http://schemas.openxmlformats.org/markup-compatibility/2006" xmlns:o="urn:schemas-microsoft-com:office:office" xmlns:r="http://schemas.openxmlformats.org/officeDocument/2006/relationships" xmlns:m="http://schemas.openxmlformats.org/officeDocument/2006/math" xmlns:v="urn:schemas-microsoft-com:vml" xmlns:wp="http://schemas.openxmlformats.org/drawingml/2006/wordprocessingDrawing" xmlns:w10="urn:schemas-microsoft-com:office:word" xmlns:w="http://schemas.openxmlformats.org/wordprocessingml/2006/main" xmlns:wne="http://schemas.microsoft.com/office/word/2006/wordml">
+  <w:footnote w:type="separator" w:id="0">
     <w:p>
       <w:pPr>
         <w:spacing w:after="0" w:line="240" w:lineRule="auto"/>
@@ -2607,7 +2230,7 @@
       </w:r>
     </w:p>
   </w:footnote>
-  <w:footnote w:type="continuationSeparator" w:id="0">
+  <w:footnote w:type="continuationSeparator" w:id="1">
     <w:p>
       <w:pPr>
         <w:spacing w:after="0" w:line="240" w:lineRule="auto"/>
@@ -2621,7 +2244,7 @@
 </file>
 
 <file path=word/styles.xml><?xml version="1.0" encoding="utf-8"?>
-<w:styles xmlns:mc="http://schemas.openxmlformats.org/markup-compatibility/2006" xmlns:r="http://schemas.openxmlformats.org/officeDocument/2006/relationships" xmlns:w="http://schemas.openxmlformats.org/wordprocessingml/2006/main" xmlns:w14="http://schemas.microsoft.com/office/word/2010/wordml" mc:Ignorable="w14">
+<w:styles xmlns:r="http://schemas.openxmlformats.org/officeDocument/2006/relationships" xmlns:w="http://schemas.openxmlformats.org/wordprocessingml/2006/main">
   <w:docDefaults>
     <w:rPrDefault>
       <w:rPr>
@@ -2906,6 +2529,7 @@
     <w:uiPriority w:val="99"/>
     <w:semiHidden/>
     <w:unhideWhenUsed/>
+    <w:qFormat/>
     <w:tblPr>
       <w:tblInd w:w="0" w:type="dxa"/>
       <w:tblCellMar>

</xml_diff>